<commit_message>
Update Lesson Learned Report
</commit_message>
<xml_diff>
--- a/documentation/lesson learned/Lesson Learned Report.docx
+++ b/documentation/lesson learned/Lesson Learned Report.docx
@@ -16,13 +16,7 @@
         <w:rPr>
           <w:sz w:val="60"/>
         </w:rPr>
-        <w:t>Lesson Learned</w:t>
-      </w:r>
-      <w:r>
-        <w:rPr>
-          <w:sz w:val="60"/>
-        </w:rPr>
-        <w:t xml:space="preserve"> Report of </w:t>
+        <w:t xml:space="preserve">Lesson Learned Report of </w:t>
       </w:r>
     </w:p>
     <w:p>
@@ -197,7 +191,7 @@
                 <w:sz w:val="22"/>
               </w:rPr>
             </w:pPr>
-            <w:hyperlink r:id="rId5" w:history="1">
+            <w:hyperlink r:id="rId8" w:history="1">
               <w:r>
                 <w:rPr>
                   <w:rStyle w:val="Hyperlink"/>
@@ -267,7 +261,7 @@
                 <w:sz w:val="22"/>
               </w:rPr>
             </w:pPr>
-            <w:hyperlink r:id="rId6" w:history="1">
+            <w:hyperlink r:id="rId9" w:history="1">
               <w:r>
                 <w:rPr>
                   <w:rStyle w:val="Hyperlink"/>
@@ -337,7 +331,7 @@
                 <w:szCs w:val="20"/>
               </w:rPr>
             </w:pPr>
-            <w:hyperlink r:id="rId7" w:history="1">
+            <w:hyperlink r:id="rId10" w:history="1">
               <w:r>
                 <w:rPr>
                   <w:rStyle w:val="Hyperlink"/>
@@ -415,7 +409,7 @@
                 <w:szCs w:val="20"/>
               </w:rPr>
             </w:pPr>
-            <w:hyperlink r:id="rId8" w:history="1">
+            <w:hyperlink r:id="rId11" w:history="1">
               <w:r>
                 <w:rPr>
                   <w:rStyle w:val="Hyperlink"/>
@@ -492,7 +486,7 @@
                 <w:sz w:val="22"/>
               </w:rPr>
             </w:pPr>
-            <w:hyperlink r:id="rId9" w:history="1">
+            <w:hyperlink r:id="rId12" w:history="1">
               <w:r>
                 <w:rPr>
                   <w:rStyle w:val="Hyperlink"/>
@@ -906,7 +900,21 @@
           <w:sz w:val="24"/>
           <w:szCs w:val="24"/>
         </w:rPr>
-        <w:t xml:space="preserve">Lessons learned were also be gathered from both realized and unrealized risks in the project risk register as well as through interviews with project team members and other stakeholder as necessary. </w:t>
+        <w:t>Lessons learned were also be gathered from both realized and unrealized risks in the project risk register as well as through interviews with project team members and other stakeholder</w:t>
+      </w:r>
+      <w:r>
+        <w:rPr>
+          <w:sz w:val="24"/>
+          <w:szCs w:val="24"/>
+        </w:rPr>
+        <w:t>s</w:t>
+      </w:r>
+      <w:r>
+        <w:rPr>
+          <w:sz w:val="24"/>
+          <w:szCs w:val="24"/>
+        </w:rPr>
+        <w:t xml:space="preserve"> as necessary. </w:t>
       </w:r>
     </w:p>
     <w:p>
@@ -1050,7 +1058,31 @@
         <w:rPr>
           <w:sz w:val="24"/>
         </w:rPr>
-        <w:t xml:space="preserve"> project.  These lessons are categorized by project knowledge area and descriptions, impacts, and recommendations are provided for consideration on similar future new construction projects.  It is important to note that not only failures or shortcomings are included but successes as well.</w:t>
+        <w:t xml:space="preserve"> project.</w:t>
+      </w:r>
+      <w:r>
+        <w:rPr>
+          <w:sz w:val="24"/>
+        </w:rPr>
+        <w:t xml:space="preserve"> </w:t>
+      </w:r>
+      <w:r>
+        <w:rPr>
+          <w:sz w:val="24"/>
+        </w:rPr>
+        <w:t>These lessons are categorized by project knowledge area and descriptions, impacts, and recommendations are provided for consideration on similar future new construction projects.</w:t>
+      </w:r>
+      <w:r>
+        <w:rPr>
+          <w:sz w:val="24"/>
+        </w:rPr>
+        <w:t xml:space="preserve"> </w:t>
+      </w:r>
+      <w:r>
+        <w:rPr>
+          <w:sz w:val="24"/>
+        </w:rPr>
+        <w:t>It is important to note that not only failures or shortcomings are included but successes as well.</w:t>
       </w:r>
     </w:p>
     <w:p/>
@@ -1059,14 +1091,18 @@
         <w:tblStyle w:val="GridTable4-Accent1"/>
         <w:tblW w:w="0" w:type="auto"/>
         <w:tblInd w:w="0" w:type="dxa"/>
+        <w:tblCellMar>
+          <w:top w:w="57" w:type="dxa"/>
+          <w:bottom w:w="57" w:type="dxa"/>
+        </w:tblCellMar>
         <w:tblLook w:val="04A0" w:firstRow="1" w:lastRow="0" w:firstColumn="1" w:lastColumn="0" w:noHBand="0" w:noVBand="1"/>
       </w:tblPr>
       <w:tblGrid>
-        <w:gridCol w:w="1532"/>
+        <w:gridCol w:w="1769"/>
         <w:gridCol w:w="1573"/>
-        <w:gridCol w:w="1885"/>
-        <w:gridCol w:w="1949"/>
-        <w:gridCol w:w="2077"/>
+        <w:gridCol w:w="1814"/>
+        <w:gridCol w:w="1940"/>
+        <w:gridCol w:w="1920"/>
       </w:tblGrid>
       <w:tr>
         <w:trPr>
@@ -1495,6 +1531,7 @@
                 <w:sz w:val="22"/>
                 <w:szCs w:val="22"/>
               </w:rPr>
+              <w:lastRenderedPageBreak/>
               <w:t>Human Resource Management</w:t>
             </w:r>
           </w:p>
@@ -1686,7 +1723,6 @@
                 <w:sz w:val="22"/>
                 <w:szCs w:val="22"/>
               </w:rPr>
-              <w:lastRenderedPageBreak/>
               <w:t>Integration Management</w:t>
             </w:r>
           </w:p>
@@ -2159,6 +2195,15 @@
                 <w:szCs w:val="22"/>
               </w:rPr>
             </w:pPr>
+            <w:r>
+              <w:rPr>
+                <w:i/>
+                <w:color w:val="00B050"/>
+                <w:sz w:val="22"/>
+                <w:szCs w:val="22"/>
+              </w:rPr>
+              <w:t>Testing</w:t>
+            </w:r>
           </w:p>
         </w:tc>
         <w:tc>
@@ -2181,6 +2226,15 @@
                 <w:szCs w:val="22"/>
               </w:rPr>
             </w:pPr>
+            <w:r>
+              <w:rPr>
+                <w:i/>
+                <w:color w:val="00B050"/>
+                <w:sz w:val="22"/>
+                <w:szCs w:val="22"/>
+              </w:rPr>
+              <w:t>The team didn’t know anything about testing</w:t>
+            </w:r>
           </w:p>
         </w:tc>
         <w:tc>
@@ -2210,6 +2264,15 @@
                 <w:szCs w:val="22"/>
               </w:rPr>
             </w:pPr>
+            <w:r>
+              <w:rPr>
+                <w:i/>
+                <w:color w:val="00B050"/>
+                <w:sz w:val="22"/>
+                <w:szCs w:val="22"/>
+              </w:rPr>
+              <w:t>The team didn’t put much effort on testing</w:t>
+            </w:r>
           </w:p>
         </w:tc>
         <w:tc>
@@ -2234,6 +2297,24 @@
                 <w:szCs w:val="22"/>
               </w:rPr>
             </w:pPr>
+            <w:r>
+              <w:rPr>
+                <w:i/>
+                <w:color w:val="00B050"/>
+                <w:sz w:val="22"/>
+                <w:szCs w:val="22"/>
+              </w:rPr>
+              <w:t>Testing should be one of the top priorities</w:t>
+            </w:r>
+            <w:r>
+              <w:rPr>
+                <w:i/>
+                <w:color w:val="00B050"/>
+                <w:sz w:val="22"/>
+                <w:szCs w:val="22"/>
+              </w:rPr>
+              <w:t xml:space="preserve"> </w:t>
+            </w:r>
           </w:p>
         </w:tc>
       </w:tr>
@@ -2466,8 +2547,18 @@
                 <w:sz w:val="22"/>
                 <w:szCs w:val="22"/>
               </w:rPr>
-              <w:t>Risk Management</w:t>
-            </w:r>
+              <w:t>Communications Management</w:t>
+            </w:r>
+          </w:p>
+          <w:p>
+            <w:pPr>
+              <w:rPr>
+                <w:i/>
+                <w:color w:val="00B050"/>
+                <w:sz w:val="22"/>
+                <w:szCs w:val="22"/>
+              </w:rPr>
+            </w:pPr>
           </w:p>
         </w:tc>
         <w:tc>
@@ -2497,7 +2588,7 @@
                 <w:sz w:val="22"/>
                 <w:szCs w:val="22"/>
               </w:rPr>
-              <w:t>Customers get bored</w:t>
+              <w:t>Means of communication</w:t>
             </w:r>
           </w:p>
         </w:tc>
@@ -2528,7 +2619,61 @@
                 <w:sz w:val="22"/>
                 <w:szCs w:val="22"/>
               </w:rPr>
-              <w:t>The software is simple so after a long time, the customers may get bored</w:t>
+              <w:t>The</w:t>
+            </w:r>
+            <w:r>
+              <w:rPr>
+                <w:i/>
+                <w:color w:val="00B050"/>
+                <w:sz w:val="22"/>
+                <w:szCs w:val="22"/>
+              </w:rPr>
+              <w:t xml:space="preserve"> team only communicate through F</w:t>
+            </w:r>
+            <w:r>
+              <w:rPr>
+                <w:i/>
+                <w:color w:val="00B050"/>
+                <w:sz w:val="22"/>
+                <w:szCs w:val="22"/>
+              </w:rPr>
+              <w:t xml:space="preserve">acebook and meetings so </w:t>
+            </w:r>
+            <w:r>
+              <w:rPr>
+                <w:i/>
+                <w:color w:val="00B050"/>
+                <w:sz w:val="22"/>
+                <w:szCs w:val="22"/>
+              </w:rPr>
+              <w:t xml:space="preserve">it’s hard to find </w:t>
+            </w:r>
+            <w:r>
+              <w:rPr>
+                <w:i/>
+                <w:color w:val="00B050"/>
+                <w:sz w:val="22"/>
+                <w:szCs w:val="22"/>
+              </w:rPr>
+              <w:t xml:space="preserve">some </w:t>
+            </w:r>
+            <w:r>
+              <w:rPr>
+                <w:i/>
+                <w:color w:val="00B050"/>
+                <w:sz w:val="22"/>
+                <w:szCs w:val="22"/>
+              </w:rPr>
+              <w:t>topics</w:t>
+            </w:r>
+            <w:r>
+              <w:rPr>
+                <w:i/>
+                <w:color w:val="00B050"/>
+                <w:sz w:val="22"/>
+                <w:szCs w:val="22"/>
+              </w:rPr>
+              <w:t xml:space="preserve"> after a long time</w:t>
             </w:r>
           </w:p>
         </w:tc>
@@ -2566,7 +2711,7 @@
                 <w:sz w:val="22"/>
                 <w:szCs w:val="22"/>
               </w:rPr>
-              <w:t>Lost customers</w:t>
+              <w:t>The communication is not effective enough</w:t>
             </w:r>
           </w:p>
         </w:tc>
@@ -2599,25 +2744,54 @@
                 <w:sz w:val="22"/>
                 <w:szCs w:val="22"/>
               </w:rPr>
-              <w:t>The software must always</w:t>
-            </w:r>
-            <w:r>
-              <w:rPr>
-                <w:i/>
-                <w:color w:val="00B050"/>
-                <w:sz w:val="22"/>
-                <w:szCs w:val="22"/>
-              </w:rPr>
-              <w:t xml:space="preserve"> </w:t>
-            </w:r>
-            <w:r>
-              <w:rPr>
-                <w:i/>
-                <w:color w:val="00B050"/>
-                <w:sz w:val="22"/>
-                <w:szCs w:val="22"/>
-              </w:rPr>
-              <w:t>evolute</w:t>
+              <w:t xml:space="preserve">Find some </w:t>
+            </w:r>
+            <w:r>
+              <w:rPr>
+                <w:i/>
+                <w:color w:val="00B050"/>
+                <w:sz w:val="22"/>
+                <w:szCs w:val="22"/>
+              </w:rPr>
+              <w:t xml:space="preserve">other means of communication </w:t>
+            </w:r>
+            <w:r>
+              <w:rPr>
+                <w:i/>
+                <w:color w:val="00B050"/>
+                <w:sz w:val="22"/>
+                <w:szCs w:val="22"/>
+              </w:rPr>
+              <w:t>that could have more topics control</w:t>
+            </w:r>
+            <w:r>
+              <w:rPr>
+                <w:i/>
+                <w:color w:val="00B050"/>
+                <w:sz w:val="22"/>
+                <w:szCs w:val="22"/>
+              </w:rPr>
+              <w:t xml:space="preserve"> and made for </w:t>
+            </w:r>
+            <w:r>
+              <w:rPr>
+                <w:i/>
+                <w:color w:val="00B050"/>
+                <w:sz w:val="22"/>
+                <w:szCs w:val="22"/>
+              </w:rPr>
+              <w:t>team</w:t>
+            </w:r>
+            <w:bookmarkStart w:id="0" w:name="_GoBack"/>
+            <w:bookmarkEnd w:id="0"/>
+            <w:r>
+              <w:rPr>
+                <w:i/>
+                <w:color w:val="00B050"/>
+                <w:sz w:val="22"/>
+                <w:szCs w:val="22"/>
+              </w:rPr>
+              <w:t>work</w:t>
             </w:r>
           </w:p>
         </w:tc>
@@ -2683,7 +2857,7 @@
                 <w:sz w:val="22"/>
                 <w:szCs w:val="22"/>
               </w:rPr>
-              <w:t>Security</w:t>
+              <w:t>Customers get bored</w:t>
             </w:r>
           </w:p>
         </w:tc>
@@ -2715,70 +2889,7 @@
                 <w:sz w:val="22"/>
                 <w:szCs w:val="22"/>
               </w:rPr>
-              <w:t xml:space="preserve">There may be a risk of </w:t>
-            </w:r>
-            <w:r>
-              <w:rPr>
-                <w:i/>
-                <w:color w:val="00B050"/>
-                <w:sz w:val="22"/>
-                <w:szCs w:val="22"/>
-              </w:rPr>
-              <w:t xml:space="preserve">users’ private information </w:t>
-            </w:r>
-            <w:r>
-              <w:rPr>
-                <w:i/>
-                <w:color w:val="00B050"/>
-                <w:sz w:val="22"/>
-                <w:szCs w:val="22"/>
-              </w:rPr>
-              <w:t xml:space="preserve">lost </w:t>
-            </w:r>
-            <w:r>
-              <w:rPr>
-                <w:i/>
-                <w:color w:val="00B050"/>
-                <w:sz w:val="22"/>
-                <w:szCs w:val="22"/>
-              </w:rPr>
-              <w:t xml:space="preserve">because </w:t>
-            </w:r>
-            <w:r>
-              <w:rPr>
-                <w:i/>
-                <w:color w:val="00B050"/>
-                <w:sz w:val="22"/>
-                <w:szCs w:val="22"/>
-              </w:rPr>
-              <w:t xml:space="preserve">the project use </w:t>
-            </w:r>
-            <w:r>
-              <w:rPr>
-                <w:i/>
-                <w:color w:val="00B050"/>
-                <w:sz w:val="22"/>
-                <w:szCs w:val="22"/>
-              </w:rPr>
-              <w:t>F</w:t>
-            </w:r>
-            <w:r>
-              <w:rPr>
-                <w:i/>
-                <w:color w:val="00B050"/>
-                <w:sz w:val="22"/>
-                <w:szCs w:val="22"/>
-              </w:rPr>
-              <w:t xml:space="preserve">acebook </w:t>
-            </w:r>
-            <w:r>
-              <w:rPr>
-                <w:i/>
-                <w:color w:val="00B050"/>
-                <w:sz w:val="22"/>
-                <w:szCs w:val="22"/>
-              </w:rPr>
-              <w:t>API</w:t>
+              <w:t>The software is simple so after a long time, the customers may get bored</w:t>
             </w:r>
           </w:p>
         </w:tc>
@@ -2851,6 +2962,265 @@
                 <w:sz w:val="22"/>
                 <w:szCs w:val="22"/>
               </w:rPr>
+              <w:t>The software must always</w:t>
+            </w:r>
+            <w:r>
+              <w:rPr>
+                <w:i/>
+                <w:color w:val="00B050"/>
+                <w:sz w:val="22"/>
+                <w:szCs w:val="22"/>
+              </w:rPr>
+              <w:t xml:space="preserve"> </w:t>
+            </w:r>
+            <w:r>
+              <w:rPr>
+                <w:i/>
+                <w:color w:val="00B050"/>
+                <w:sz w:val="22"/>
+                <w:szCs w:val="22"/>
+              </w:rPr>
+              <w:t>evolv</w:t>
+            </w:r>
+            <w:r>
+              <w:rPr>
+                <w:i/>
+                <w:color w:val="00B050"/>
+                <w:sz w:val="22"/>
+                <w:szCs w:val="22"/>
+              </w:rPr>
+              <w:t>e</w:t>
+            </w:r>
+          </w:p>
+        </w:tc>
+      </w:tr>
+      <w:tr>
+        <w:trPr>
+          <w:cnfStyle w:val="000000100000" w:firstRow="0" w:lastRow="0" w:firstColumn="0" w:lastColumn="0" w:oddVBand="0" w:evenVBand="0" w:oddHBand="1" w:evenHBand="0" w:firstRowFirstColumn="0" w:firstRowLastColumn="0" w:lastRowFirstColumn="0" w:lastRowLastColumn="0"/>
+        </w:trPr>
+        <w:tc>
+          <w:tcPr>
+            <w:cnfStyle w:val="001000000000" w:firstRow="0" w:lastRow="0" w:firstColumn="1" w:lastColumn="0" w:oddVBand="0" w:evenVBand="0" w:oddHBand="0" w:evenHBand="0" w:firstRowFirstColumn="0" w:firstRowLastColumn="0" w:lastRowFirstColumn="0" w:lastRowLastColumn="0"/>
+            <w:tcW w:w="1573" w:type="dxa"/>
+            <w:tcBorders>
+              <w:top w:val="single" w:sz="4" w:space="0" w:color="9CC2E5" w:themeColor="accent1" w:themeTint="99"/>
+              <w:left w:val="single" w:sz="4" w:space="0" w:color="9CC2E5" w:themeColor="accent1" w:themeTint="99"/>
+              <w:bottom w:val="single" w:sz="4" w:space="0" w:color="9CC2E5" w:themeColor="accent1" w:themeTint="99"/>
+              <w:right w:val="single" w:sz="4" w:space="0" w:color="9CC2E5" w:themeColor="accent1" w:themeTint="99"/>
+            </w:tcBorders>
+          </w:tcPr>
+          <w:p>
+            <w:pPr>
+              <w:rPr>
+                <w:i/>
+                <w:color w:val="00B050"/>
+                <w:sz w:val="22"/>
+                <w:szCs w:val="22"/>
+              </w:rPr>
+            </w:pPr>
+            <w:r>
+              <w:rPr>
+                <w:i/>
+                <w:color w:val="00B050"/>
+                <w:sz w:val="22"/>
+                <w:szCs w:val="22"/>
+              </w:rPr>
+              <w:t>Risk Management</w:t>
+            </w:r>
+          </w:p>
+        </w:tc>
+        <w:tc>
+          <w:tcPr>
+            <w:tcW w:w="1402" w:type="dxa"/>
+            <w:tcBorders>
+              <w:top w:val="single" w:sz="4" w:space="0" w:color="9CC2E5" w:themeColor="accent1" w:themeTint="99"/>
+              <w:left w:val="single" w:sz="4" w:space="0" w:color="9CC2E5" w:themeColor="accent1" w:themeTint="99"/>
+              <w:bottom w:val="single" w:sz="4" w:space="0" w:color="9CC2E5" w:themeColor="accent1" w:themeTint="99"/>
+              <w:right w:val="single" w:sz="4" w:space="0" w:color="9CC2E5" w:themeColor="accent1" w:themeTint="99"/>
+            </w:tcBorders>
+          </w:tcPr>
+          <w:p>
+            <w:pPr>
+              <w:cnfStyle w:val="000000100000" w:firstRow="0" w:lastRow="0" w:firstColumn="0" w:lastColumn="0" w:oddVBand="0" w:evenVBand="0" w:oddHBand="1" w:evenHBand="0" w:firstRowFirstColumn="0" w:firstRowLastColumn="0" w:lastRowFirstColumn="0" w:lastRowLastColumn="0"/>
+              <w:rPr>
+                <w:i/>
+                <w:color w:val="00B050"/>
+                <w:sz w:val="22"/>
+                <w:szCs w:val="22"/>
+              </w:rPr>
+            </w:pPr>
+            <w:r>
+              <w:rPr>
+                <w:i/>
+                <w:color w:val="00B050"/>
+                <w:sz w:val="22"/>
+                <w:szCs w:val="22"/>
+              </w:rPr>
+              <w:t>Security</w:t>
+            </w:r>
+          </w:p>
+        </w:tc>
+        <w:tc>
+          <w:tcPr>
+            <w:tcW w:w="1918" w:type="dxa"/>
+            <w:tcBorders>
+              <w:top w:val="single" w:sz="4" w:space="0" w:color="9CC2E5" w:themeColor="accent1" w:themeTint="99"/>
+              <w:left w:val="single" w:sz="4" w:space="0" w:color="9CC2E5" w:themeColor="accent1" w:themeTint="99"/>
+              <w:bottom w:val="single" w:sz="4" w:space="0" w:color="9CC2E5" w:themeColor="accent1" w:themeTint="99"/>
+              <w:right w:val="single" w:sz="4" w:space="0" w:color="9CC2E5" w:themeColor="accent1" w:themeTint="99"/>
+            </w:tcBorders>
+          </w:tcPr>
+          <w:p>
+            <w:pPr>
+              <w:cnfStyle w:val="000000100000" w:firstRow="0" w:lastRow="0" w:firstColumn="0" w:lastColumn="0" w:oddVBand="0" w:evenVBand="0" w:oddHBand="1" w:evenHBand="0" w:firstRowFirstColumn="0" w:firstRowLastColumn="0" w:lastRowFirstColumn="0" w:lastRowLastColumn="0"/>
+              <w:rPr>
+                <w:i/>
+                <w:color w:val="00B050"/>
+                <w:sz w:val="22"/>
+                <w:szCs w:val="22"/>
+              </w:rPr>
+            </w:pPr>
+            <w:r>
+              <w:rPr>
+                <w:i/>
+                <w:color w:val="00B050"/>
+                <w:sz w:val="22"/>
+                <w:szCs w:val="22"/>
+              </w:rPr>
+              <w:t xml:space="preserve">There may be a risk of </w:t>
+            </w:r>
+            <w:r>
+              <w:rPr>
+                <w:i/>
+                <w:color w:val="00B050"/>
+                <w:sz w:val="22"/>
+                <w:szCs w:val="22"/>
+              </w:rPr>
+              <w:t xml:space="preserve">users’ private information </w:t>
+            </w:r>
+            <w:r>
+              <w:rPr>
+                <w:i/>
+                <w:color w:val="00B050"/>
+                <w:sz w:val="22"/>
+                <w:szCs w:val="22"/>
+              </w:rPr>
+              <w:t xml:space="preserve">lost </w:t>
+            </w:r>
+            <w:r>
+              <w:rPr>
+                <w:i/>
+                <w:color w:val="00B050"/>
+                <w:sz w:val="22"/>
+                <w:szCs w:val="22"/>
+              </w:rPr>
+              <w:t xml:space="preserve">because </w:t>
+            </w:r>
+            <w:r>
+              <w:rPr>
+                <w:i/>
+                <w:color w:val="00B050"/>
+                <w:sz w:val="22"/>
+                <w:szCs w:val="22"/>
+              </w:rPr>
+              <w:t xml:space="preserve">the project use </w:t>
+            </w:r>
+            <w:r>
+              <w:rPr>
+                <w:i/>
+                <w:color w:val="00B050"/>
+                <w:sz w:val="22"/>
+                <w:szCs w:val="22"/>
+              </w:rPr>
+              <w:t>F</w:t>
+            </w:r>
+            <w:r>
+              <w:rPr>
+                <w:i/>
+                <w:color w:val="00B050"/>
+                <w:sz w:val="22"/>
+                <w:szCs w:val="22"/>
+              </w:rPr>
+              <w:t xml:space="preserve">acebook </w:t>
+            </w:r>
+            <w:r>
+              <w:rPr>
+                <w:i/>
+                <w:color w:val="00B050"/>
+                <w:sz w:val="22"/>
+                <w:szCs w:val="22"/>
+              </w:rPr>
+              <w:t>API</w:t>
+            </w:r>
+          </w:p>
+        </w:tc>
+        <w:tc>
+          <w:tcPr>
+            <w:tcW w:w="1972" w:type="dxa"/>
+            <w:tcBorders>
+              <w:top w:val="single" w:sz="4" w:space="0" w:color="9CC2E5" w:themeColor="accent1" w:themeTint="99"/>
+              <w:left w:val="single" w:sz="4" w:space="0" w:color="9CC2E5" w:themeColor="accent1" w:themeTint="99"/>
+              <w:bottom w:val="single" w:sz="4" w:space="0" w:color="9CC2E5" w:themeColor="accent1" w:themeTint="99"/>
+              <w:right w:val="single" w:sz="4" w:space="0" w:color="9CC2E5" w:themeColor="accent1" w:themeTint="99"/>
+            </w:tcBorders>
+          </w:tcPr>
+          <w:p>
+            <w:pPr>
+              <w:pStyle w:val="ListParagraph"/>
+              <w:numPr>
+                <w:ilvl w:val="0"/>
+                <w:numId w:val="4"/>
+              </w:numPr>
+              <w:spacing w:line="254" w:lineRule="auto"/>
+              <w:ind w:left="360"/>
+              <w:cnfStyle w:val="000000100000" w:firstRow="0" w:lastRow="0" w:firstColumn="0" w:lastColumn="0" w:oddVBand="0" w:evenVBand="0" w:oddHBand="1" w:evenHBand="0" w:firstRowFirstColumn="0" w:firstRowLastColumn="0" w:lastRowFirstColumn="0" w:lastRowLastColumn="0"/>
+              <w:rPr>
+                <w:i/>
+                <w:color w:val="00B050"/>
+                <w:sz w:val="22"/>
+                <w:szCs w:val="22"/>
+              </w:rPr>
+            </w:pPr>
+            <w:r>
+              <w:rPr>
+                <w:i/>
+                <w:color w:val="00B050"/>
+                <w:sz w:val="22"/>
+                <w:szCs w:val="22"/>
+              </w:rPr>
+              <w:t>Lost customers</w:t>
+            </w:r>
+          </w:p>
+        </w:tc>
+        <w:tc>
+          <w:tcPr>
+            <w:tcW w:w="2151" w:type="dxa"/>
+            <w:tcBorders>
+              <w:top w:val="single" w:sz="4" w:space="0" w:color="9CC2E5" w:themeColor="accent1" w:themeTint="99"/>
+              <w:left w:val="single" w:sz="4" w:space="0" w:color="9CC2E5" w:themeColor="accent1" w:themeTint="99"/>
+              <w:bottom w:val="single" w:sz="4" w:space="0" w:color="9CC2E5" w:themeColor="accent1" w:themeTint="99"/>
+              <w:right w:val="single" w:sz="4" w:space="0" w:color="9CC2E5" w:themeColor="accent1" w:themeTint="99"/>
+            </w:tcBorders>
+          </w:tcPr>
+          <w:p>
+            <w:pPr>
+              <w:pStyle w:val="ListParagraph"/>
+              <w:ind w:left="301"/>
+              <w:cnfStyle w:val="000000100000" w:firstRow="0" w:lastRow="0" w:firstColumn="0" w:lastColumn="0" w:oddVBand="0" w:evenVBand="0" w:oddHBand="1" w:evenHBand="0" w:firstRowFirstColumn="0" w:firstRowLastColumn="0" w:lastRowFirstColumn="0" w:lastRowLastColumn="0"/>
+              <w:rPr>
+                <w:i/>
+                <w:color w:val="00B050"/>
+                <w:sz w:val="22"/>
+                <w:szCs w:val="22"/>
+              </w:rPr>
+            </w:pPr>
+            <w:r>
+              <w:rPr>
+                <w:i/>
+                <w:color w:val="00B050"/>
+                <w:sz w:val="22"/>
+                <w:szCs w:val="22"/>
+              </w:rPr>
               <w:t>Recruit a member that knows</w:t>
             </w:r>
             <w:r>
@@ -2909,10 +3279,56 @@
         <w:rPr>
           <w:sz w:val="24"/>
         </w:rPr>
-        <w:t>As indicated in the lessons learned chart above, the NBC Project did not have a process for reviewing and approving requested changes in requirements or project scope.  Not only is this a lesson learned for similar future projects; but the organization must ensure that all project managers are aware of the need for this process to be included in the planning of all future projects.  Therefore, it is recommended that prior to work beginning on any new project, the project manager must brief the project sponsor on the process for requesting and approving changes to project scope</w:t>
-      </w:r>
-      <w:bookmarkStart w:id="0" w:name="_GoBack"/>
-      <w:bookmarkEnd w:id="0"/>
+        <w:t xml:space="preserve">As indicated in the lessons learned chart above, the </w:t>
+      </w:r>
+      <w:r>
+        <w:rPr>
+          <w:sz w:val="24"/>
+        </w:rPr>
+        <w:t>Typing Tutor</w:t>
+      </w:r>
+      <w:r>
+        <w:rPr>
+          <w:sz w:val="24"/>
+        </w:rPr>
+        <w:t xml:space="preserve"> Project did not have a process for reviewing and approving requested changes in requirements or project scope.</w:t>
+      </w:r>
+      <w:r>
+        <w:rPr>
+          <w:sz w:val="24"/>
+        </w:rPr>
+        <w:t xml:space="preserve"> </w:t>
+      </w:r>
+      <w:r>
+        <w:rPr>
+          <w:sz w:val="24"/>
+        </w:rPr>
+        <w:t xml:space="preserve">Not only is this a lesson learned for similar future projects; but the </w:t>
+      </w:r>
+      <w:r>
+        <w:rPr>
+          <w:sz w:val="24"/>
+        </w:rPr>
+        <w:t>class</w:t>
+      </w:r>
+      <w:r>
+        <w:rPr>
+          <w:sz w:val="24"/>
+        </w:rPr>
+        <w:t xml:space="preserve"> must ensure that all project managers are aware of the need for this process to be included in the planning of all future projects.</w:t>
+      </w:r>
+      <w:r>
+        <w:rPr>
+          <w:sz w:val="24"/>
+        </w:rPr>
+        <w:t xml:space="preserve"> </w:t>
+      </w:r>
+      <w:r>
+        <w:rPr>
+          <w:sz w:val="24"/>
+        </w:rPr>
+        <w:t>Therefore, it is recommended that prior to work beginning on any new project, the project manager must brief the project sponsor on the process for requesting and approving changes to project scope</w:t>
+      </w:r>
     </w:p>
     <w:sectPr>
       <w:pgSz w:w="11906" w:h="16838"/>
@@ -2922,6 +3338,44 @@
     </w:sectPr>
   </w:body>
 </w:document>
+</file>
+
+<file path=word/endnotes.xml><?xml version="1.0" encoding="utf-8"?>
+<w:endnotes xmlns:wpc="http://schemas.microsoft.com/office/word/2010/wordprocessingCanvas" xmlns:cx="http://schemas.microsoft.com/office/drawing/2014/chartex" xmlns:cx1="http://schemas.microsoft.com/office/drawing/2015/9/8/chartex" xmlns:cx2="http://schemas.microsoft.com/office/drawing/2015/10/21/chartex" xmlns:cx3="http://schemas.microsoft.com/office/drawing/2016/5/9/chartex" xmlns:cx4="http://schemas.microsoft.com/office/drawing/2016/5/10/chartex" xmlns:cx5="http://schemas.microsoft.com/office/drawing/2016/5/11/chartex" xmlns:mc="http://schemas.openxmlformats.org/markup-compatibility/2006" xmlns:o="urn:schemas-microsoft-com:office:office" xmlns:r="http://schemas.openxmlformats.org/officeDocument/2006/relationships" xmlns:m="http://schemas.openxmlformats.org/officeDocument/2006/math" xmlns:v="urn:schemas-microsoft-com:vml" xmlns:wp14="http://schemas.microsoft.com/office/word/2010/wordprocessingDrawing" xmlns:wp="http://schemas.openxmlformats.org/drawingml/2006/wordprocessingDrawing" xmlns:w10="urn:schemas-microsoft-com:office:word" xmlns:w="http://schemas.openxmlformats.org/wordprocessingml/2006/main" xmlns:w14="http://schemas.microsoft.com/office/word/2010/wordml" xmlns:w15="http://schemas.microsoft.com/office/word/2012/wordml" xmlns:w16se="http://schemas.microsoft.com/office/word/2015/wordml/symex" xmlns:wpg="http://schemas.microsoft.com/office/word/2010/wordprocessingGroup" xmlns:wpi="http://schemas.microsoft.com/office/word/2010/wordprocessingInk" xmlns:wne="http://schemas.microsoft.com/office/word/2006/wordml" xmlns:wps="http://schemas.microsoft.com/office/word/2010/wordprocessingShape" mc:Ignorable="w14 w15 w16se wp14">
+  <w:endnote w:type="separator" w:id="-1">
+    <w:p>
+      <w:r>
+        <w:separator/>
+      </w:r>
+    </w:p>
+  </w:endnote>
+  <w:endnote w:type="continuationSeparator" w:id="0">
+    <w:p>
+      <w:r>
+        <w:continuationSeparator/>
+      </w:r>
+    </w:p>
+  </w:endnote>
+</w:endnotes>
+</file>
+
+<file path=word/footnotes.xml><?xml version="1.0" encoding="utf-8"?>
+<w:footnotes xmlns:wpc="http://schemas.microsoft.com/office/word/2010/wordprocessingCanvas" xmlns:cx="http://schemas.microsoft.com/office/drawing/2014/chartex" xmlns:cx1="http://schemas.microsoft.com/office/drawing/2015/9/8/chartex" xmlns:cx2="http://schemas.microsoft.com/office/drawing/2015/10/21/chartex" xmlns:cx3="http://schemas.microsoft.com/office/drawing/2016/5/9/chartex" xmlns:cx4="http://schemas.microsoft.com/office/drawing/2016/5/10/chartex" xmlns:cx5="http://schemas.microsoft.com/office/drawing/2016/5/11/chartex" xmlns:mc="http://schemas.openxmlformats.org/markup-compatibility/2006" xmlns:o="urn:schemas-microsoft-com:office:office" xmlns:r="http://schemas.openxmlformats.org/officeDocument/2006/relationships" xmlns:m="http://schemas.openxmlformats.org/officeDocument/2006/math" xmlns:v="urn:schemas-microsoft-com:vml" xmlns:wp14="http://schemas.microsoft.com/office/word/2010/wordprocessingDrawing" xmlns:wp="http://schemas.openxmlformats.org/drawingml/2006/wordprocessingDrawing" xmlns:w10="urn:schemas-microsoft-com:office:word" xmlns:w="http://schemas.openxmlformats.org/wordprocessingml/2006/main" xmlns:w14="http://schemas.microsoft.com/office/word/2010/wordml" xmlns:w15="http://schemas.microsoft.com/office/word/2012/wordml" xmlns:w16se="http://schemas.microsoft.com/office/word/2015/wordml/symex" xmlns:wpg="http://schemas.microsoft.com/office/word/2010/wordprocessingGroup" xmlns:wpi="http://schemas.microsoft.com/office/word/2010/wordprocessingInk" xmlns:wne="http://schemas.microsoft.com/office/word/2006/wordml" xmlns:wps="http://schemas.microsoft.com/office/word/2010/wordprocessingShape" mc:Ignorable="w14 w15 w16se wp14">
+  <w:footnote w:type="separator" w:id="-1">
+    <w:p>
+      <w:r>
+        <w:separator/>
+      </w:r>
+    </w:p>
+  </w:footnote>
+  <w:footnote w:type="continuationSeparator" w:id="0">
+    <w:p>
+      <w:r>
+        <w:continuationSeparator/>
+      </w:r>
+    </w:p>
+  </w:footnote>
+</w:footnotes>
 </file>
 
 <file path=word/numbering.xml><?xml version="1.0" encoding="utf-8"?>
@@ -3307,15 +3761,6 @@
   </w:num>
   <w:num w:numId="4">
     <w:abstractNumId w:val="3"/>
-    <w:lvlOverride w:ilvl="0"/>
-    <w:lvlOverride w:ilvl="1"/>
-    <w:lvlOverride w:ilvl="2"/>
-    <w:lvlOverride w:ilvl="3"/>
-    <w:lvlOverride w:ilvl="4"/>
-    <w:lvlOverride w:ilvl="5"/>
-    <w:lvlOverride w:ilvl="6"/>
-    <w:lvlOverride w:ilvl="7"/>
-    <w:lvlOverride w:ilvl="8"/>
   </w:num>
 </w:numbering>
 </file>
@@ -3443,6 +3888,7 @@
     <w:lsdException w:name="HTML Sample" w:semiHidden="1" w:unhideWhenUsed="1"/>
     <w:lsdException w:name="HTML Typewriter" w:semiHidden="1" w:unhideWhenUsed="1"/>
     <w:lsdException w:name="HTML Variable" w:semiHidden="1" w:unhideWhenUsed="1"/>
+    <w:lsdException w:name="Normal Table" w:semiHidden="1" w:unhideWhenUsed="1"/>
     <w:lsdException w:name="annotation subject" w:semiHidden="1" w:unhideWhenUsed="1"/>
     <w:lsdException w:name="No List" w:semiHidden="1" w:unhideWhenUsed="1"/>
     <w:lsdException w:name="Outline List 1" w:semiHidden="1" w:unhideWhenUsed="1"/>
@@ -3487,6 +3933,7 @@
     <w:lsdException w:name="Table Professional" w:semiHidden="1" w:unhideWhenUsed="1"/>
     <w:lsdException w:name="Table Subtle 1" w:semiHidden="1" w:unhideWhenUsed="1"/>
     <w:lsdException w:name="Table Subtle 2" w:semiHidden="1" w:unhideWhenUsed="1"/>
+    <w:lsdException w:name="Table Web 1" w:semiHidden="1" w:unhideWhenUsed="1"/>
     <w:lsdException w:name="Table Web 2" w:semiHidden="1" w:unhideWhenUsed="1"/>
     <w:lsdException w:name="Table Web 3" w:semiHidden="1" w:unhideWhenUsed="1"/>
     <w:lsdException w:name="Balloon Text" w:semiHidden="1" w:unhideWhenUsed="1"/>
@@ -3932,6 +4379,85 @@
       </w:tcPr>
     </w:tblStylePr>
   </w:style>
+  <w:style w:type="paragraph" w:styleId="Header">
+    <w:name w:val="header"/>
+    <w:basedOn w:val="Normal"/>
+    <w:link w:val="HeaderChar"/>
+    <w:uiPriority w:val="99"/>
+    <w:unhideWhenUsed/>
+    <w:rsid w:val="001C323E"/>
+    <w:pPr>
+      <w:tabs>
+        <w:tab w:val="center" w:pos="4513"/>
+        <w:tab w:val="right" w:pos="9026"/>
+      </w:tabs>
+    </w:pPr>
+  </w:style>
+  <w:style w:type="character" w:customStyle="1" w:styleId="HeaderChar">
+    <w:name w:val="Header Char"/>
+    <w:basedOn w:val="DefaultParagraphFont"/>
+    <w:link w:val="Header"/>
+    <w:uiPriority w:val="99"/>
+    <w:rsid w:val="001C323E"/>
+    <w:rPr>
+      <w:rFonts w:ascii="Times New Roman" w:eastAsia="Times New Roman" w:hAnsi="Times New Roman" w:cs="Times New Roman"/>
+      <w:sz w:val="20"/>
+      <w:szCs w:val="20"/>
+      <w:lang w:val="en-US" w:eastAsia="en-US"/>
+    </w:rPr>
+  </w:style>
+  <w:style w:type="paragraph" w:styleId="Footer">
+    <w:name w:val="footer"/>
+    <w:basedOn w:val="Normal"/>
+    <w:link w:val="FooterChar"/>
+    <w:uiPriority w:val="99"/>
+    <w:unhideWhenUsed/>
+    <w:rsid w:val="001C323E"/>
+    <w:pPr>
+      <w:tabs>
+        <w:tab w:val="center" w:pos="4513"/>
+        <w:tab w:val="right" w:pos="9026"/>
+      </w:tabs>
+    </w:pPr>
+  </w:style>
+  <w:style w:type="character" w:customStyle="1" w:styleId="FooterChar">
+    <w:name w:val="Footer Char"/>
+    <w:basedOn w:val="DefaultParagraphFont"/>
+    <w:link w:val="Footer"/>
+    <w:uiPriority w:val="99"/>
+    <w:rsid w:val="001C323E"/>
+    <w:rPr>
+      <w:rFonts w:ascii="Times New Roman" w:eastAsia="Times New Roman" w:hAnsi="Times New Roman" w:cs="Times New Roman"/>
+      <w:sz w:val="20"/>
+      <w:szCs w:val="20"/>
+      <w:lang w:val="en-US" w:eastAsia="en-US"/>
+    </w:rPr>
+  </w:style>
+  <w:style w:type="paragraph" w:styleId="TOCHeading">
+    <w:name w:val="TOC Heading"/>
+    <w:basedOn w:val="Heading1"/>
+    <w:next w:val="Normal"/>
+    <w:uiPriority w:val="39"/>
+    <w:unhideWhenUsed/>
+    <w:qFormat/>
+    <w:rsid w:val="008116F0"/>
+    <w:pPr>
+      <w:spacing w:line="259" w:lineRule="auto"/>
+      <w:outlineLvl w:val="9"/>
+    </w:pPr>
+  </w:style>
+  <w:style w:type="paragraph" w:styleId="TOC1">
+    <w:name w:val="toc 1"/>
+    <w:basedOn w:val="Normal"/>
+    <w:next w:val="Normal"/>
+    <w:autoRedefine/>
+    <w:uiPriority w:val="39"/>
+    <w:unhideWhenUsed/>
+    <w:rsid w:val="008116F0"/>
+    <w:pPr>
+      <w:spacing w:after="100"/>
+    </w:pPr>
+  </w:style>
 </w:styles>
 </file>
 
@@ -4194,4 +4720,16 @@
     </a:ext>
   </a:extLst>
 </a:theme>
+</file>
+
+<file path=customXml/item1.xml><?xml version="1.0" encoding="utf-8"?>
+<b:Sources xmlns:b="http://schemas.openxmlformats.org/officeDocument/2006/bibliography" xmlns="http://schemas.openxmlformats.org/officeDocument/2006/bibliography" SelectedStyle="\APASixthEditionOfficeOnline.xsl" StyleName="APA" Version="6"/>
+</file>
+
+<file path=customXml/itemProps1.xml><?xml version="1.0" encoding="utf-8"?>
+<ds:datastoreItem xmlns:ds="http://schemas.openxmlformats.org/officeDocument/2006/customXml" ds:itemID="{605B8B39-43AC-4A36-B184-54D9B62609C3}">
+  <ds:schemaRefs>
+    <ds:schemaRef ds:uri="http://schemas.openxmlformats.org/officeDocument/2006/bibliography"/>
+  </ds:schemaRefs>
+</ds:datastoreItem>
 </file>
</xml_diff>